<commit_message>
added some OS files (starting sem2)
</commit_message>
<xml_diff>
--- a/Операционные системы/Семинар 1.docx
+++ b/Операционные системы/Семинар 1.docx
@@ -577,9 +577,6 @@
     <w:p>
       <w:pPr>
         <w:ind w:left="1069" w:firstLine="0"/>
-        <w:rPr>
-          <w:lang w:val="en-US"/>
-        </w:rPr>
       </w:pPr>
       <w:r>
         <w:t xml:space="preserve">Перейдём к </w:t>
@@ -597,9 +594,6 @@
         <w:t>и</w:t>
       </w:r>
       <w:r>
-        <w:rPr>
-          <w:lang w:val="en-US"/>
-        </w:rPr>
         <w:t xml:space="preserve"> …</w:t>
       </w:r>
     </w:p>
@@ -973,12 +967,65 @@
     </w:p>
     <w:p>
       <w:r>
-        <w:t>Косвенный вызов – мощны механизм адресации (например, делали</w:t>
+        <w:t>Косвенный вызов – мощны механизм адресации (например, делали меню)</w:t>
+      </w:r>
+      <w:r>
+        <w:br/>
       </w:r>
       <w:bookmarkStart w:id="0" w:name="_GoBack"/>
       <w:bookmarkEnd w:id="0"/>
       <w:r>
-        <w:t xml:space="preserve"> меню)</w:t>
+        <w:rPr>
+          <w:noProof/>
+        </w:rPr>
+        <w:drawing>
+          <wp:inline distT="0" distB="0" distL="0" distR="0" wp14:anchorId="21CB03F1" wp14:editId="771AF379">
+            <wp:extent cx="6645910" cy="4835525"/>
+            <wp:effectExtent l="0" t="0" r="2540" b="3175"/>
+            <wp:docPr id="1" name="Рисунок 1"/>
+            <wp:cNvGraphicFramePr>
+              <a:graphicFrameLocks xmlns:a="http://schemas.openxmlformats.org/drawingml/2006/main" noChangeAspect="1"/>
+            </wp:cNvGraphicFramePr>
+            <a:graphic xmlns:a="http://schemas.openxmlformats.org/drawingml/2006/main">
+              <a:graphicData uri="http://schemas.openxmlformats.org/drawingml/2006/picture">
+                <pic:pic xmlns:pic="http://schemas.openxmlformats.org/drawingml/2006/picture">
+                  <pic:nvPicPr>
+                    <pic:cNvPr id="0" name="Picture 1"/>
+                    <pic:cNvPicPr>
+                      <a:picLocks noChangeAspect="1" noChangeArrowheads="1"/>
+                    </pic:cNvPicPr>
+                  </pic:nvPicPr>
+                  <pic:blipFill>
+                    <a:blip r:embed="rId6" cstate="print">
+                      <a:extLst>
+                        <a:ext uri="{28A0092B-C50C-407E-A947-70E740481C1C}">
+                          <a14:useLocalDpi xmlns:a14="http://schemas.microsoft.com/office/drawing/2010/main" val="0"/>
+                        </a:ext>
+                      </a:extLst>
+                    </a:blip>
+                    <a:srcRect/>
+                    <a:stretch>
+                      <a:fillRect/>
+                    </a:stretch>
+                  </pic:blipFill>
+                  <pic:spPr bwMode="auto">
+                    <a:xfrm>
+                      <a:off x="0" y="0"/>
+                      <a:ext cx="6645910" cy="4835525"/>
+                    </a:xfrm>
+                    <a:prstGeom prst="rect">
+                      <a:avLst/>
+                    </a:prstGeom>
+                    <a:noFill/>
+                    <a:ln>
+                      <a:noFill/>
+                    </a:ln>
+                  </pic:spPr>
+                </pic:pic>
+              </a:graphicData>
+            </a:graphic>
+          </wp:inline>
+        </w:drawing>
       </w:r>
     </w:p>
     <w:sectPr>
@@ -5210,7 +5257,7 @@
 </file>
 
 <file path=customXml/itemProps1.xml><?xml version="1.0" encoding="utf-8"?>
-<ds:datastoreItem xmlns:ds="http://schemas.openxmlformats.org/officeDocument/2006/customXml" ds:itemID="{651B11F5-C33E-4A72-9A5E-5D05C2E4599F}">
+<ds:datastoreItem xmlns:ds="http://schemas.openxmlformats.org/officeDocument/2006/customXml" ds:itemID="{D6FA0317-C438-4F4F-B76F-033ED728ADF2}">
   <ds:schemaRefs>
     <ds:schemaRef ds:uri="http://schemas.openxmlformats.org/officeDocument/2006/bibliography"/>
   </ds:schemaRefs>

</xml_diff>

<commit_message>
added remarks after lab 18.10.2021
</commit_message>
<xml_diff>
--- a/Операционные системы/Семинар 1.docx
+++ b/Операционные системы/Семинар 1.docx
@@ -745,16 +745,43 @@
       </w:r>
     </w:p>
     <w:p>
+      <w:bookmarkStart w:id="0" w:name="_GoBack"/>
       <w:r>
         <w:t>Минимум действий, для загрузки ОС в память, но этого мало. Необходимо обеспечить адресацию.</w:t>
       </w:r>
       <w:r>
-        <w:t xml:space="preserve"> Все команды выполняются последовательно.</w:t>
+        <w:t xml:space="preserve"> Все команды выполняются последовательно</w:t>
+      </w:r>
+      <w:bookmarkEnd w:id="0"/>
+      <w:r>
+        <w:t>.</w:t>
       </w:r>
     </w:p>
     <w:p>
-      <w:r>
-        <w:t>Таблица глобальных дескрипторов содержит дескрипторы сегментов физической памяти.</w:t>
+      <w:pPr>
+        <w:rPr>
+          <w:b/>
+        </w:rPr>
+      </w:pPr>
+      <w:r>
+        <w:rPr>
+          <w:b/>
+        </w:rPr>
+        <w:t xml:space="preserve">Таблица глобальных дескрипторов </w:t>
+      </w:r>
+      <w:bookmarkStart w:id="1" w:name="_Hlk85462764"/>
+      <w:r>
+        <w:rPr>
+          <w:b/>
+        </w:rPr>
+        <w:t xml:space="preserve">содержит </w:t>
+      </w:r>
+      <w:bookmarkEnd w:id="1"/>
+      <w:r>
+        <w:rPr>
+          <w:b/>
+        </w:rPr>
+        <w:t>дескрипторы сегментов физической памяти.</w:t>
       </w:r>
     </w:p>
     <w:p>
@@ -972,8 +999,6 @@
       <w:r>
         <w:br/>
       </w:r>
-      <w:bookmarkStart w:id="0" w:name="_GoBack"/>
-      <w:bookmarkEnd w:id="0"/>
       <w:r>
         <w:rPr>
           <w:noProof/>
@@ -5257,7 +5282,7 @@
 </file>
 
 <file path=customXml/itemProps1.xml><?xml version="1.0" encoding="utf-8"?>
-<ds:datastoreItem xmlns:ds="http://schemas.openxmlformats.org/officeDocument/2006/customXml" ds:itemID="{D6FA0317-C438-4F4F-B76F-033ED728ADF2}">
+<ds:datastoreItem xmlns:ds="http://schemas.openxmlformats.org/officeDocument/2006/customXml" ds:itemID="{FB5E682D-9F81-4554-80D5-EA23D0AE80E8}">
   <ds:schemaRefs>
     <ds:schemaRef ds:uri="http://schemas.openxmlformats.org/officeDocument/2006/bibliography"/>
   </ds:schemaRefs>

</xml_diff>